<commit_message>
Finalized command-line wedding app project
</commit_message>
<xml_diff>
--- a/ReadMe.docx
+++ b/ReadMe.docx
@@ -13,10 +13,73 @@
           <w:rFonts w:ascii="Calibri" w:hAnsi="Calibri" w:cs="Calibri"/>
           <w:b/>
           <w:bCs/>
+          <w:sz w:val="40"/>
+          <w:szCs w:val="40"/>
+        </w:rPr>
+      </w:pPr>
+      <w:r>
+        <w:rPr>
+          <w:rFonts w:ascii="Calibri" w:hAnsi="Calibri" w:cs="Calibri"/>
+          <w:b/>
+          <w:bCs/>
+          <w:sz w:val="40"/>
+          <w:szCs w:val="40"/>
+        </w:rPr>
+        <w:t xml:space="preserve">Software development requirement &amp; planning document for </w:t>
+      </w:r>
+      <w:r>
+        <w:rPr>
+          <w:rFonts w:ascii="Calibri" w:hAnsi="Calibri" w:cs="Calibri"/>
+          <w:b/>
+          <w:bCs/>
+          <w:i/>
+          <w:iCs/>
+          <w:sz w:val="40"/>
+          <w:szCs w:val="40"/>
+        </w:rPr>
+        <w:t>Wedding APP</w:t>
+      </w:r>
+    </w:p>
+    <w:p>
+      <w:pPr>
+        <w:widowControl w:val="0"/>
+        <w:autoSpaceDE w:val="0"/>
+        <w:autoSpaceDN w:val="0"/>
+        <w:adjustRightInd w:val="0"/>
+        <w:spacing w:after="0" w:line="276" w:lineRule="auto"/>
+        <w:rPr>
+          <w:rFonts w:ascii="Calibri" w:hAnsi="Calibri" w:cs="Calibri"/>
+          <w:b/>
+          <w:bCs/>
+        </w:rPr>
+      </w:pPr>
+    </w:p>
+    <w:p>
+      <w:pPr>
+        <w:pStyle w:val="ListParagraph"/>
+        <w:widowControl w:val="0"/>
+        <w:numPr>
+          <w:ilvl w:val="0"/>
+          <w:numId w:val="7"/>
+        </w:numPr>
+        <w:autoSpaceDE w:val="0"/>
+        <w:autoSpaceDN w:val="0"/>
+        <w:adjustRightInd w:val="0"/>
+        <w:spacing w:after="0" w:line="276" w:lineRule="auto"/>
+        <w:rPr>
+          <w:rFonts w:ascii="Calibri" w:hAnsi="Calibri" w:cs="Calibri"/>
+        </w:rPr>
+      </w:pPr>
+      <w:r>
+        <w:rPr>
+          <w:rFonts w:ascii="Calibri" w:hAnsi="Calibri" w:cs="Calibri"/>
+          <w:b/>
+          <w:bCs/>
           <w:sz w:val="32"/>
           <w:szCs w:val="32"/>
         </w:rPr>
-      </w:pPr>
+        <w:t>S</w:t>
+      </w:r>
       <w:r>
         <w:rPr>
           <w:rFonts w:ascii="Calibri" w:hAnsi="Calibri" w:cs="Calibri"/>
@@ -25,32 +88,227 @@
           <w:sz w:val="32"/>
           <w:szCs w:val="32"/>
         </w:rPr>
-        <w:t>Software development requirement &amp; planning document for Wedding APP</w:t>
-      </w:r>
-    </w:p>
-    <w:p>
-      <w:pPr>
-        <w:widowControl w:val="0"/>
-        <w:autoSpaceDE w:val="0"/>
-        <w:autoSpaceDN w:val="0"/>
-        <w:adjustRightInd w:val="0"/>
-        <w:spacing w:after="0" w:line="276" w:lineRule="auto"/>
-        <w:rPr>
-          <w:rFonts w:ascii="Calibri" w:hAnsi="Calibri" w:cs="Calibri"/>
-          <w:b/>
-          <w:bCs/>
-        </w:rPr>
-      </w:pPr>
-    </w:p>
-    <w:p>
-      <w:pPr>
-        <w:widowControl w:val="0"/>
-        <w:autoSpaceDE w:val="0"/>
-        <w:autoSpaceDN w:val="0"/>
-        <w:adjustRightInd w:val="0"/>
-        <w:spacing w:after="0" w:line="276" w:lineRule="auto"/>
-        <w:rPr>
-          <w:rFonts w:ascii="Calibri" w:hAnsi="Calibri" w:cs="Calibri"/>
+        <w:t>tatement of purpose</w:t>
+      </w:r>
+    </w:p>
+    <w:p>
+      <w:pPr>
+        <w:widowControl w:val="0"/>
+        <w:autoSpaceDE w:val="0"/>
+        <w:autoSpaceDN w:val="0"/>
+        <w:adjustRightInd w:val="0"/>
+        <w:spacing w:after="0" w:line="276" w:lineRule="auto"/>
+        <w:rPr>
+          <w:rFonts w:ascii="Calibri" w:hAnsi="Calibri" w:cs="Calibri"/>
+        </w:rPr>
+      </w:pPr>
+    </w:p>
+    <w:p>
+      <w:pPr>
+        <w:widowControl w:val="0"/>
+        <w:autoSpaceDE w:val="0"/>
+        <w:autoSpaceDN w:val="0"/>
+        <w:adjustRightInd w:val="0"/>
+        <w:spacing w:after="0" w:line="276" w:lineRule="auto"/>
+        <w:rPr>
+          <w:rFonts w:ascii="Calibri" w:hAnsi="Calibri" w:cs="Calibri"/>
+        </w:rPr>
+      </w:pPr>
+      <w:r>
+        <w:rPr>
+          <w:rFonts w:ascii="Calibri" w:hAnsi="Calibri" w:cs="Calibri"/>
+          <w:b/>
+          <w:bCs/>
+          <w:sz w:val="24"/>
+          <w:szCs w:val="24"/>
+        </w:rPr>
+        <w:t xml:space="preserve">1.1 </w:t>
+      </w:r>
+      <w:r>
+        <w:rPr>
+          <w:rFonts w:ascii="Calibri" w:hAnsi="Calibri" w:cs="Calibri"/>
+          <w:b/>
+          <w:bCs/>
+          <w:sz w:val="24"/>
+          <w:szCs w:val="24"/>
+        </w:rPr>
+        <w:t>What the application will do</w:t>
+      </w:r>
+    </w:p>
+    <w:p>
+      <w:pPr>
+        <w:widowControl w:val="0"/>
+        <w:autoSpaceDE w:val="0"/>
+        <w:autoSpaceDN w:val="0"/>
+        <w:adjustRightInd w:val="0"/>
+        <w:spacing w:after="0" w:line="276" w:lineRule="auto"/>
+        <w:rPr>
+          <w:rFonts w:ascii="Calibri" w:hAnsi="Calibri" w:cs="Calibri"/>
+        </w:rPr>
+      </w:pPr>
+      <w:r>
+        <w:rPr>
+          <w:rFonts w:ascii="Calibri" w:hAnsi="Calibri" w:cs="Calibri"/>
+        </w:rPr>
+        <w:t>It is a wedding planner command-line application, which will help the user to choose the best option for their wedding ceremony.</w:t>
+      </w:r>
+    </w:p>
+    <w:p>
+      <w:pPr>
+        <w:widowControl w:val="0"/>
+        <w:autoSpaceDE w:val="0"/>
+        <w:autoSpaceDN w:val="0"/>
+        <w:adjustRightInd w:val="0"/>
+        <w:spacing w:after="0" w:line="276" w:lineRule="auto"/>
+        <w:rPr>
+          <w:rFonts w:ascii="Calibri" w:hAnsi="Calibri" w:cs="Calibri"/>
+        </w:rPr>
+      </w:pPr>
+    </w:p>
+    <w:p>
+      <w:pPr>
+        <w:widowControl w:val="0"/>
+        <w:autoSpaceDE w:val="0"/>
+        <w:autoSpaceDN w:val="0"/>
+        <w:adjustRightInd w:val="0"/>
+        <w:spacing w:after="0" w:line="276" w:lineRule="auto"/>
+        <w:rPr>
+          <w:rFonts w:ascii="Calibri" w:hAnsi="Calibri" w:cs="Calibri"/>
+        </w:rPr>
+      </w:pPr>
+      <w:r>
+        <w:rPr>
+          <w:rFonts w:ascii="Calibri" w:hAnsi="Calibri" w:cs="Calibri"/>
+          <w:b/>
+          <w:bCs/>
+          <w:sz w:val="24"/>
+          <w:szCs w:val="24"/>
+        </w:rPr>
+        <w:t xml:space="preserve">1.2 </w:t>
+      </w:r>
+      <w:r>
+        <w:rPr>
+          <w:rFonts w:ascii="Calibri" w:hAnsi="Calibri" w:cs="Calibri"/>
+          <w:b/>
+          <w:bCs/>
+          <w:sz w:val="24"/>
+          <w:szCs w:val="24"/>
+        </w:rPr>
+        <w:t>What business problem it addresses</w:t>
+      </w:r>
+    </w:p>
+    <w:p>
+      <w:pPr>
+        <w:widowControl w:val="0"/>
+        <w:autoSpaceDE w:val="0"/>
+        <w:autoSpaceDN w:val="0"/>
+        <w:adjustRightInd w:val="0"/>
+        <w:spacing w:after="0" w:line="276" w:lineRule="auto"/>
+        <w:rPr>
+          <w:rFonts w:ascii="Calibri" w:hAnsi="Calibri" w:cs="Calibri"/>
+        </w:rPr>
+      </w:pPr>
+      <w:r>
+        <w:rPr>
+          <w:rFonts w:ascii="Calibri" w:hAnsi="Calibri" w:cs="Calibri"/>
+        </w:rPr>
+        <w:t>Traditional wedding planning is manual.  It requires the user to actually go or call the venues to get information. This app will help couples to plan their special night in a more integrated way and it will reduce their amount of pressure. They can also estimate the price they are going to expect and play around with the packages to find their best option based on their budget.</w:t>
+      </w:r>
+    </w:p>
+    <w:p>
+      <w:pPr>
+        <w:widowControl w:val="0"/>
+        <w:autoSpaceDE w:val="0"/>
+        <w:autoSpaceDN w:val="0"/>
+        <w:adjustRightInd w:val="0"/>
+        <w:spacing w:after="0" w:line="276" w:lineRule="auto"/>
+        <w:rPr>
+          <w:rFonts w:ascii="Calibri" w:hAnsi="Calibri" w:cs="Calibri"/>
+        </w:rPr>
+      </w:pPr>
+    </w:p>
+    <w:p>
+      <w:pPr>
+        <w:widowControl w:val="0"/>
+        <w:autoSpaceDE w:val="0"/>
+        <w:autoSpaceDN w:val="0"/>
+        <w:adjustRightInd w:val="0"/>
+        <w:spacing w:after="0" w:line="276" w:lineRule="auto"/>
+        <w:rPr>
+          <w:rFonts w:ascii="Calibri" w:hAnsi="Calibri" w:cs="Calibri"/>
+          <w:sz w:val="24"/>
+          <w:szCs w:val="24"/>
+        </w:rPr>
+      </w:pPr>
+      <w:r>
+        <w:rPr>
+          <w:rFonts w:ascii="Calibri" w:hAnsi="Calibri" w:cs="Calibri"/>
+          <w:b/>
+          <w:bCs/>
+          <w:sz w:val="24"/>
+          <w:szCs w:val="24"/>
+        </w:rPr>
+        <w:t xml:space="preserve">1.3 </w:t>
+      </w:r>
+      <w:r>
+        <w:rPr>
+          <w:rFonts w:ascii="Calibri" w:hAnsi="Calibri" w:cs="Calibri"/>
+          <w:b/>
+          <w:bCs/>
+          <w:sz w:val="24"/>
+          <w:szCs w:val="24"/>
+        </w:rPr>
+        <w:t>The target audience</w:t>
+      </w:r>
+    </w:p>
+    <w:p>
+      <w:pPr>
+        <w:widowControl w:val="0"/>
+        <w:autoSpaceDE w:val="0"/>
+        <w:autoSpaceDN w:val="0"/>
+        <w:adjustRightInd w:val="0"/>
+        <w:spacing w:after="0" w:line="276" w:lineRule="auto"/>
+        <w:rPr>
+          <w:rFonts w:ascii="Calibri" w:hAnsi="Calibri" w:cs="Calibri"/>
+        </w:rPr>
+      </w:pPr>
+      <w:r>
+        <w:rPr>
+          <w:rFonts w:ascii="Calibri" w:hAnsi="Calibri" w:cs="Calibri"/>
+        </w:rPr>
+        <w:t>As the app name suggests, this application will target any couple who wants to plan their wedding. Regardless of their age, and sex.</w:t>
+      </w:r>
+    </w:p>
+    <w:p>
+      <w:pPr>
+        <w:widowControl w:val="0"/>
+        <w:autoSpaceDE w:val="0"/>
+        <w:autoSpaceDN w:val="0"/>
+        <w:adjustRightInd w:val="0"/>
+        <w:spacing w:after="0" w:line="276" w:lineRule="auto"/>
+        <w:rPr>
+          <w:rFonts w:ascii="Calibri" w:hAnsi="Calibri" w:cs="Calibri"/>
+        </w:rPr>
+      </w:pPr>
+    </w:p>
+    <w:p>
+      <w:pPr>
+        <w:pStyle w:val="ListParagraph"/>
+        <w:widowControl w:val="0"/>
+        <w:numPr>
+          <w:ilvl w:val="0"/>
+          <w:numId w:val="7"/>
+        </w:numPr>
+        <w:autoSpaceDE w:val="0"/>
+        <w:autoSpaceDN w:val="0"/>
+        <w:adjustRightInd w:val="0"/>
+        <w:spacing w:after="0" w:line="276" w:lineRule="auto"/>
+        <w:rPr>
+          <w:rFonts w:ascii="Calibri" w:hAnsi="Calibri" w:cs="Calibri"/>
+          <w:b/>
+          <w:bCs/>
+          <w:sz w:val="28"/>
+          <w:szCs w:val="28"/>
         </w:rPr>
       </w:pPr>
       <w:r>
@@ -61,203 +319,6 @@
           <w:sz w:val="32"/>
           <w:szCs w:val="32"/>
         </w:rPr>
-        <w:t>statement of purpose</w:t>
-      </w:r>
-    </w:p>
-    <w:p>
-      <w:pPr>
-        <w:widowControl w:val="0"/>
-        <w:autoSpaceDE w:val="0"/>
-        <w:autoSpaceDN w:val="0"/>
-        <w:adjustRightInd w:val="0"/>
-        <w:spacing w:after="0" w:line="276" w:lineRule="auto"/>
-        <w:rPr>
-          <w:rFonts w:ascii="Calibri" w:hAnsi="Calibri" w:cs="Calibri"/>
-        </w:rPr>
-      </w:pPr>
-    </w:p>
-    <w:p>
-      <w:pPr>
-        <w:widowControl w:val="0"/>
-        <w:autoSpaceDE w:val="0"/>
-        <w:autoSpaceDN w:val="0"/>
-        <w:adjustRightInd w:val="0"/>
-        <w:spacing w:after="0" w:line="276" w:lineRule="auto"/>
-        <w:rPr>
-          <w:rFonts w:ascii="Calibri" w:hAnsi="Calibri" w:cs="Calibri"/>
-        </w:rPr>
-      </w:pPr>
-      <w:r>
-        <w:rPr>
-          <w:rFonts w:ascii="Calibri" w:hAnsi="Calibri" w:cs="Calibri"/>
-          <w:b/>
-          <w:bCs/>
-          <w:sz w:val="24"/>
-          <w:szCs w:val="24"/>
-        </w:rPr>
-        <w:t>1.What the application will do</w:t>
-      </w:r>
-    </w:p>
-    <w:p>
-      <w:pPr>
-        <w:widowControl w:val="0"/>
-        <w:autoSpaceDE w:val="0"/>
-        <w:autoSpaceDN w:val="0"/>
-        <w:adjustRightInd w:val="0"/>
-        <w:spacing w:after="0" w:line="276" w:lineRule="auto"/>
-        <w:ind w:firstLine="142"/>
-        <w:rPr>
-          <w:rFonts w:ascii="Calibri" w:hAnsi="Calibri" w:cs="Calibri"/>
-        </w:rPr>
-      </w:pPr>
-      <w:r>
-        <w:rPr>
-          <w:rFonts w:ascii="Calibri" w:hAnsi="Calibri" w:cs="Calibri"/>
-        </w:rPr>
-        <w:t>It is a wedding planner command-line application, which will help the user to choose the best option for their wedding ceremony.</w:t>
-      </w:r>
-    </w:p>
-    <w:p>
-      <w:pPr>
-        <w:widowControl w:val="0"/>
-        <w:autoSpaceDE w:val="0"/>
-        <w:autoSpaceDN w:val="0"/>
-        <w:adjustRightInd w:val="0"/>
-        <w:spacing w:after="0" w:line="276" w:lineRule="auto"/>
-        <w:rPr>
-          <w:rFonts w:ascii="Calibri" w:hAnsi="Calibri" w:cs="Calibri"/>
-        </w:rPr>
-      </w:pPr>
-    </w:p>
-    <w:p>
-      <w:pPr>
-        <w:widowControl w:val="0"/>
-        <w:autoSpaceDE w:val="0"/>
-        <w:autoSpaceDN w:val="0"/>
-        <w:adjustRightInd w:val="0"/>
-        <w:spacing w:after="0" w:line="276" w:lineRule="auto"/>
-        <w:rPr>
-          <w:rFonts w:ascii="Calibri" w:hAnsi="Calibri" w:cs="Calibri"/>
-        </w:rPr>
-      </w:pPr>
-      <w:r>
-        <w:rPr>
-          <w:rFonts w:ascii="Calibri" w:hAnsi="Calibri" w:cs="Calibri"/>
-          <w:b/>
-          <w:bCs/>
-          <w:sz w:val="24"/>
-          <w:szCs w:val="24"/>
-        </w:rPr>
-        <w:t>2.What business problem it addresses</w:t>
-      </w:r>
-    </w:p>
-    <w:p>
-      <w:pPr>
-        <w:widowControl w:val="0"/>
-        <w:autoSpaceDE w:val="0"/>
-        <w:autoSpaceDN w:val="0"/>
-        <w:adjustRightInd w:val="0"/>
-        <w:spacing w:after="0" w:line="276" w:lineRule="auto"/>
-        <w:ind w:firstLine="142"/>
-        <w:rPr>
-          <w:rFonts w:ascii="Calibri" w:hAnsi="Calibri" w:cs="Calibri"/>
-        </w:rPr>
-      </w:pPr>
-      <w:r>
-        <w:rPr>
-          <w:rFonts w:ascii="Calibri" w:hAnsi="Calibri" w:cs="Calibri"/>
-        </w:rPr>
-        <w:t>Traditional wedding planning is manual.  It requires the user to actually go or call the venues to get information. This app will help couples to plan their special night in a more integrated way and it will reduce their amount of pressure. They can also estimate the price they are going to expect and play around with the packages to find their best option based on their budget.</w:t>
-      </w:r>
-    </w:p>
-    <w:p>
-      <w:pPr>
-        <w:widowControl w:val="0"/>
-        <w:autoSpaceDE w:val="0"/>
-        <w:autoSpaceDN w:val="0"/>
-        <w:adjustRightInd w:val="0"/>
-        <w:spacing w:after="0" w:line="276" w:lineRule="auto"/>
-        <w:rPr>
-          <w:rFonts w:ascii="Calibri" w:hAnsi="Calibri" w:cs="Calibri"/>
-        </w:rPr>
-      </w:pPr>
-    </w:p>
-    <w:p>
-      <w:pPr>
-        <w:widowControl w:val="0"/>
-        <w:autoSpaceDE w:val="0"/>
-        <w:autoSpaceDN w:val="0"/>
-        <w:adjustRightInd w:val="0"/>
-        <w:spacing w:after="0" w:line="276" w:lineRule="auto"/>
-        <w:rPr>
-          <w:rFonts w:ascii="Calibri" w:hAnsi="Calibri" w:cs="Calibri"/>
-        </w:rPr>
-      </w:pPr>
-      <w:r>
-        <w:rPr>
-          <w:rFonts w:ascii="Calibri" w:hAnsi="Calibri" w:cs="Calibri"/>
-          <w:b/>
-          <w:bCs/>
-          <w:sz w:val="24"/>
-          <w:szCs w:val="24"/>
-        </w:rPr>
-        <w:t>3.The target audience</w:t>
-      </w:r>
-    </w:p>
-    <w:p>
-      <w:pPr>
-        <w:widowControl w:val="0"/>
-        <w:autoSpaceDE w:val="0"/>
-        <w:autoSpaceDN w:val="0"/>
-        <w:adjustRightInd w:val="0"/>
-        <w:spacing w:after="0" w:line="276" w:lineRule="auto"/>
-        <w:ind w:firstLine="142"/>
-        <w:rPr>
-          <w:rFonts w:ascii="Calibri" w:hAnsi="Calibri" w:cs="Calibri"/>
-        </w:rPr>
-      </w:pPr>
-      <w:r>
-        <w:rPr>
-          <w:rFonts w:ascii="Calibri" w:hAnsi="Calibri" w:cs="Calibri"/>
-        </w:rPr>
-        <w:t>As the app name suggests, this application will target any couple who wants to plan their wedding. Regardless of their age, and sex.</w:t>
-      </w:r>
-    </w:p>
-    <w:p>
-      <w:pPr>
-        <w:widowControl w:val="0"/>
-        <w:autoSpaceDE w:val="0"/>
-        <w:autoSpaceDN w:val="0"/>
-        <w:adjustRightInd w:val="0"/>
-        <w:spacing w:after="0" w:line="276" w:lineRule="auto"/>
-        <w:rPr>
-          <w:rFonts w:ascii="Calibri" w:hAnsi="Calibri" w:cs="Calibri"/>
-        </w:rPr>
-      </w:pPr>
-    </w:p>
-    <w:p>
-      <w:pPr>
-        <w:widowControl w:val="0"/>
-        <w:autoSpaceDE w:val="0"/>
-        <w:autoSpaceDN w:val="0"/>
-        <w:adjustRightInd w:val="0"/>
-        <w:spacing w:after="0" w:line="276" w:lineRule="auto"/>
-        <w:rPr>
-          <w:rFonts w:ascii="Calibri" w:hAnsi="Calibri" w:cs="Calibri"/>
-          <w:b/>
-          <w:bCs/>
-          <w:sz w:val="28"/>
-          <w:szCs w:val="28"/>
-        </w:rPr>
-      </w:pPr>
-      <w:r>
-        <w:rPr>
-          <w:rFonts w:ascii="Calibri" w:hAnsi="Calibri" w:cs="Calibri"/>
-          <w:b/>
-          <w:bCs/>
-          <w:sz w:val="32"/>
-          <w:szCs w:val="32"/>
-        </w:rPr>
         <w:t>list of features that will be included in the App</w:t>
       </w:r>
     </w:p>
@@ -268,7 +329,6 @@
         <w:autoSpaceDN w:val="0"/>
         <w:adjustRightInd w:val="0"/>
         <w:spacing w:after="0" w:line="276" w:lineRule="auto"/>
-        <w:ind w:firstLine="142"/>
         <w:rPr>
           <w:rFonts w:ascii="Calibri" w:hAnsi="Calibri" w:cs="Calibri"/>
         </w:rPr>
@@ -287,7 +347,18 @@
         <w:autoSpaceDN w:val="0"/>
         <w:adjustRightInd w:val="0"/>
         <w:spacing w:after="0" w:line="276" w:lineRule="auto"/>
-        <w:ind w:firstLine="142"/>
+        <w:rPr>
+          <w:rFonts w:ascii="Calibri" w:hAnsi="Calibri" w:cs="Calibri"/>
+        </w:rPr>
+      </w:pPr>
+    </w:p>
+    <w:p>
+      <w:pPr>
+        <w:widowControl w:val="0"/>
+        <w:autoSpaceDE w:val="0"/>
+        <w:autoSpaceDN w:val="0"/>
+        <w:adjustRightInd w:val="0"/>
+        <w:spacing w:after="0" w:line="276" w:lineRule="auto"/>
         <w:rPr>
           <w:rFonts w:ascii="Calibri" w:hAnsi="Calibri" w:cs="Calibri"/>
         </w:rPr>
@@ -306,7 +377,18 @@
         <w:autoSpaceDN w:val="0"/>
         <w:adjustRightInd w:val="0"/>
         <w:spacing w:after="0" w:line="276" w:lineRule="auto"/>
-        <w:ind w:firstLine="142"/>
+        <w:rPr>
+          <w:rFonts w:ascii="Calibri" w:hAnsi="Calibri" w:cs="Calibri"/>
+        </w:rPr>
+      </w:pPr>
+    </w:p>
+    <w:p>
+      <w:pPr>
+        <w:widowControl w:val="0"/>
+        <w:autoSpaceDE w:val="0"/>
+        <w:autoSpaceDN w:val="0"/>
+        <w:adjustRightInd w:val="0"/>
+        <w:spacing w:after="0" w:line="276" w:lineRule="auto"/>
         <w:rPr>
           <w:rFonts w:ascii="Calibri" w:hAnsi="Calibri" w:cs="Calibri"/>
         </w:rPr>
@@ -325,16 +407,39 @@
         <w:autoSpaceDN w:val="0"/>
         <w:adjustRightInd w:val="0"/>
         <w:spacing w:after="0" w:line="276" w:lineRule="auto"/>
-        <w:ind w:firstLine="142"/>
-        <w:rPr>
-          <w:rFonts w:ascii="Calibri" w:hAnsi="Calibri" w:cs="Calibri"/>
-        </w:rPr>
-      </w:pPr>
-      <w:r>
-        <w:rPr>
-          <w:rFonts w:ascii="Calibri" w:hAnsi="Calibri" w:cs="Calibri"/>
-        </w:rPr>
-        <w:t>Finally, the application will ask the user to enter the number of guests they are planning to host, to calculate the total price. After the estimated total price being presented, the app will ask the users if they wish to provide their phone number in order to be contacted for further discussion. If they do not wish to be contacted, they will simply enter no and the application will reach its end point. You can observe the app flow chart provided in the folder.</w:t>
+        <w:rPr>
+          <w:rFonts w:ascii="Calibri" w:hAnsi="Calibri" w:cs="Calibri"/>
+        </w:rPr>
+      </w:pPr>
+    </w:p>
+    <w:p>
+      <w:pPr>
+        <w:widowControl w:val="0"/>
+        <w:autoSpaceDE w:val="0"/>
+        <w:autoSpaceDN w:val="0"/>
+        <w:adjustRightInd w:val="0"/>
+        <w:spacing w:after="0" w:line="276" w:lineRule="auto"/>
+        <w:rPr>
+          <w:rFonts w:ascii="Calibri" w:hAnsi="Calibri" w:cs="Calibri"/>
+        </w:rPr>
+      </w:pPr>
+      <w:r>
+        <w:rPr>
+          <w:rFonts w:ascii="Calibri" w:hAnsi="Calibri" w:cs="Calibri"/>
+        </w:rPr>
+        <w:t xml:space="preserve">Finally, the application will ask the user to enter the number of guests they are planning to host, to calculate the total price. After the estimated total price being presented, the app will ask the users if they wish to provide their phone number in order to be contacted for further discussion. If they do not wish to be contacted, they will simply enter no and the application will reach its end point. You can observe the app flow chart provided </w:t>
+      </w:r>
+      <w:r>
+        <w:rPr>
+          <w:rFonts w:ascii="Calibri" w:hAnsi="Calibri" w:cs="Calibri"/>
+        </w:rPr>
+        <w:t xml:space="preserve">below and </w:t>
+      </w:r>
+      <w:r>
+        <w:rPr>
+          <w:rFonts w:ascii="Calibri" w:hAnsi="Calibri" w:cs="Calibri"/>
+        </w:rPr>
+        <w:t>in the folder.</w:t>
       </w:r>
     </w:p>
     <w:p>
@@ -401,14 +506,72 @@
     </w:p>
     <w:p>
       <w:pPr>
-        <w:widowControl w:val="0"/>
-        <w:autoSpaceDE w:val="0"/>
-        <w:autoSpaceDN w:val="0"/>
-        <w:adjustRightInd w:val="0"/>
-        <w:spacing w:after="0" w:line="276" w:lineRule="auto"/>
-        <w:ind w:firstLine="142"/>
-        <w:rPr>
-          <w:rFonts w:ascii="Calibri" w:hAnsi="Calibri" w:cs="Calibri"/>
+        <w:pStyle w:val="ListParagraph"/>
+        <w:widowControl w:val="0"/>
+        <w:numPr>
+          <w:ilvl w:val="1"/>
+          <w:numId w:val="7"/>
+        </w:numPr>
+        <w:autoSpaceDE w:val="0"/>
+        <w:autoSpaceDN w:val="0"/>
+        <w:adjustRightInd w:val="0"/>
+        <w:spacing w:after="0" w:line="276" w:lineRule="auto"/>
+        <w:jc w:val="center"/>
+        <w:rPr>
+          <w:rFonts w:ascii="Calibri" w:hAnsi="Calibri" w:cs="Calibri"/>
+          <w:b/>
+          <w:bCs/>
+          <w:i/>
+          <w:iCs/>
+        </w:rPr>
+      </w:pPr>
+      <w:r>
+        <w:rPr>
+          <w:rFonts w:ascii="Calibri" w:hAnsi="Calibri" w:cs="Calibri"/>
+          <w:b/>
+          <w:bCs/>
+        </w:rPr>
+        <w:t>F</w:t>
+      </w:r>
+      <w:r>
+        <w:rPr>
+          <w:rFonts w:ascii="Calibri" w:hAnsi="Calibri" w:cs="Calibri"/>
+          <w:b/>
+          <w:bCs/>
+        </w:rPr>
+        <w:t>low chart</w:t>
+      </w:r>
+      <w:r>
+        <w:rPr>
+          <w:rFonts w:ascii="Calibri" w:hAnsi="Calibri" w:cs="Calibri"/>
+          <w:b/>
+          <w:bCs/>
+        </w:rPr>
+        <w:t xml:space="preserve"> of </w:t>
+      </w:r>
+      <w:r>
+        <w:rPr>
+          <w:rFonts w:ascii="Calibri" w:hAnsi="Calibri" w:cs="Calibri"/>
+          <w:b/>
+          <w:bCs/>
+          <w:i/>
+          <w:iCs/>
+        </w:rPr>
+        <w:t>Wedding App</w:t>
+      </w:r>
+    </w:p>
+    <w:p>
+      <w:pPr>
+        <w:widowControl w:val="0"/>
+        <w:autoSpaceDE w:val="0"/>
+        <w:autoSpaceDN w:val="0"/>
+        <w:adjustRightInd w:val="0"/>
+        <w:spacing w:after="0" w:line="276" w:lineRule="auto"/>
+        <w:ind w:left="360"/>
+        <w:rPr>
+          <w:rFonts w:ascii="Calibri" w:hAnsi="Calibri" w:cs="Calibri"/>
+          <w:b/>
+          <w:bCs/>
           <w:sz w:val="32"/>
           <w:szCs w:val="32"/>
         </w:rPr>
@@ -416,7 +579,12 @@
     </w:p>
     <w:p>
       <w:pPr>
-        <w:widowControl w:val="0"/>
+        <w:pStyle w:val="ListParagraph"/>
+        <w:widowControl w:val="0"/>
+        <w:numPr>
+          <w:ilvl w:val="0"/>
+          <w:numId w:val="7"/>
+        </w:numPr>
         <w:autoSpaceDE w:val="0"/>
         <w:autoSpaceDN w:val="0"/>
         <w:adjustRightInd w:val="0"/>
@@ -447,129 +615,77 @@
         <w:autoSpaceDN w:val="0"/>
         <w:adjustRightInd w:val="0"/>
         <w:spacing w:after="0" w:line="276" w:lineRule="auto"/>
-        <w:ind w:firstLine="142"/>
-        <w:rPr>
-          <w:rFonts w:ascii="Calibri" w:hAnsi="Calibri" w:cs="Calibri"/>
-        </w:rPr>
-      </w:pPr>
-      <w:r>
-        <w:rPr>
-          <w:rFonts w:ascii="Calibri" w:hAnsi="Calibri" w:cs="Calibri"/>
-        </w:rPr>
-        <w:t xml:space="preserve">The first step to Implement the </w:t>
-      </w:r>
-      <w:r>
-        <w:rPr>
-          <w:rFonts w:ascii="Calibri" w:hAnsi="Calibri" w:cs="Calibri"/>
-        </w:rPr>
-        <w:t>wedding</w:t>
-      </w:r>
-      <w:r>
-        <w:rPr>
-          <w:rFonts w:ascii="Calibri" w:hAnsi="Calibri" w:cs="Calibri"/>
-        </w:rPr>
-        <w:t xml:space="preserve"> application was brainstorming. Deciding the </w:t>
-      </w:r>
-      <w:r>
-        <w:rPr>
-          <w:rFonts w:ascii="Calibri" w:hAnsi="Calibri" w:cs="Calibri"/>
-        </w:rPr>
-        <w:t>necessary</w:t>
-      </w:r>
-      <w:r>
-        <w:rPr>
-          <w:rFonts w:ascii="Calibri" w:hAnsi="Calibri" w:cs="Calibri"/>
-        </w:rPr>
-        <w:t xml:space="preserve"> classes and models and how to map them together.  The Wedding App has several Models and classes which are as follow</w:t>
-      </w:r>
-      <w:r>
-        <w:rPr>
-          <w:rFonts w:ascii="Calibri" w:hAnsi="Calibri" w:cs="Calibri"/>
-        </w:rPr>
-        <w:t>s</w:t>
-      </w:r>
-      <w:r>
-        <w:rPr>
-          <w:rFonts w:ascii="Calibri" w:hAnsi="Calibri" w:cs="Calibri"/>
-        </w:rPr>
-        <w:t>:</w:t>
-      </w:r>
-    </w:p>
-    <w:p>
-      <w:pPr>
-        <w:widowControl w:val="0"/>
-        <w:autoSpaceDE w:val="0"/>
-        <w:autoSpaceDN w:val="0"/>
-        <w:adjustRightInd w:val="0"/>
-        <w:spacing w:after="0" w:line="276" w:lineRule="auto"/>
-        <w:rPr>
-          <w:rFonts w:ascii="Calibri" w:hAnsi="Calibri" w:cs="Calibri"/>
-        </w:rPr>
-      </w:pPr>
-    </w:p>
-    <w:p>
-      <w:pPr>
-        <w:widowControl w:val="0"/>
-        <w:autoSpaceDE w:val="0"/>
-        <w:autoSpaceDN w:val="0"/>
-        <w:adjustRightInd w:val="0"/>
-        <w:spacing w:after="0" w:line="276" w:lineRule="auto"/>
-        <w:rPr>
-          <w:rFonts w:ascii="Calibri" w:hAnsi="Calibri" w:cs="Calibri"/>
-        </w:rPr>
-      </w:pPr>
-      <w:r>
-        <w:rPr>
-          <w:rFonts w:ascii="Calibri" w:hAnsi="Calibri" w:cs="Calibri"/>
-          <w:b/>
-          <w:bCs/>
+        <w:rPr>
+          <w:rFonts w:ascii="Calibri" w:hAnsi="Calibri" w:cs="Calibri"/>
+        </w:rPr>
+      </w:pPr>
+      <w:r>
+        <w:rPr>
+          <w:rFonts w:ascii="Calibri" w:hAnsi="Calibri" w:cs="Calibri"/>
+        </w:rPr>
+        <w:t>The first step to Implement the wedding application was brainstorming. Deciding the necessary classes and models and how to map them together.  The Wedding App has several Models and classes which are as follows:</w:t>
+      </w:r>
+    </w:p>
+    <w:p>
+      <w:pPr>
+        <w:widowControl w:val="0"/>
+        <w:autoSpaceDE w:val="0"/>
+        <w:autoSpaceDN w:val="0"/>
+        <w:adjustRightInd w:val="0"/>
+        <w:spacing w:after="0" w:line="276" w:lineRule="auto"/>
+        <w:rPr>
+          <w:rFonts w:ascii="Calibri" w:hAnsi="Calibri" w:cs="Calibri"/>
+        </w:rPr>
+      </w:pPr>
+    </w:p>
+    <w:p>
+      <w:pPr>
+        <w:widowControl w:val="0"/>
+        <w:autoSpaceDE w:val="0"/>
+        <w:autoSpaceDN w:val="0"/>
+        <w:adjustRightInd w:val="0"/>
+        <w:spacing w:after="0" w:line="276" w:lineRule="auto"/>
+        <w:rPr>
+          <w:rFonts w:ascii="Calibri" w:hAnsi="Calibri" w:cs="Calibri"/>
+          <w:b/>
+          <w:bCs/>
+          <w:sz w:val="28"/>
+          <w:szCs w:val="28"/>
+        </w:rPr>
+      </w:pPr>
+      <w:r>
+        <w:rPr>
+          <w:rFonts w:ascii="Calibri" w:hAnsi="Calibri" w:cs="Calibri"/>
+          <w:b/>
+          <w:bCs/>
+          <w:sz w:val="28"/>
+          <w:szCs w:val="28"/>
+        </w:rPr>
+        <w:t xml:space="preserve">3.1 </w:t>
+      </w:r>
+      <w:r>
+        <w:rPr>
+          <w:rFonts w:ascii="Calibri" w:hAnsi="Calibri" w:cs="Calibri"/>
+          <w:b/>
+          <w:bCs/>
+          <w:sz w:val="28"/>
+          <w:szCs w:val="28"/>
+        </w:rPr>
+        <w:t>Models and classes</w:t>
+      </w:r>
+    </w:p>
+    <w:p>
+      <w:pPr>
+        <w:widowControl w:val="0"/>
+        <w:autoSpaceDE w:val="0"/>
+        <w:autoSpaceDN w:val="0"/>
+        <w:adjustRightInd w:val="0"/>
+        <w:spacing w:after="0" w:line="276" w:lineRule="auto"/>
+        <w:rPr>
+          <w:rFonts w:ascii="Calibri" w:hAnsi="Calibri" w:cs="Calibri"/>
           <w:sz w:val="24"/>
           <w:szCs w:val="24"/>
         </w:rPr>
-        <w:t>1.Class Main</w:t>
-      </w:r>
-    </w:p>
-    <w:p>
-      <w:pPr>
-        <w:widowControl w:val="0"/>
-        <w:autoSpaceDE w:val="0"/>
-        <w:autoSpaceDN w:val="0"/>
-        <w:adjustRightInd w:val="0"/>
-        <w:spacing w:after="0" w:line="276" w:lineRule="auto"/>
-        <w:ind w:firstLine="142"/>
-        <w:rPr>
-          <w:rFonts w:ascii="Calibri" w:hAnsi="Calibri" w:cs="Calibri"/>
-        </w:rPr>
-      </w:pPr>
-      <w:r>
-        <w:rPr>
-          <w:rFonts w:ascii="Calibri" w:hAnsi="Calibri" w:cs="Calibri"/>
-        </w:rPr>
-        <w:t>This is the main entry point of the project, which will run the methods required for the app to do its job.</w:t>
-      </w:r>
-    </w:p>
-    <w:p>
-      <w:pPr>
-        <w:widowControl w:val="0"/>
-        <w:autoSpaceDE w:val="0"/>
-        <w:autoSpaceDN w:val="0"/>
-        <w:adjustRightInd w:val="0"/>
-        <w:spacing w:after="0" w:line="276" w:lineRule="auto"/>
-        <w:rPr>
-          <w:rFonts w:ascii="Calibri" w:hAnsi="Calibri" w:cs="Calibri"/>
-        </w:rPr>
-      </w:pPr>
-    </w:p>
-    <w:p>
-      <w:pPr>
-        <w:widowControl w:val="0"/>
-        <w:autoSpaceDE w:val="0"/>
-        <w:autoSpaceDN w:val="0"/>
-        <w:adjustRightInd w:val="0"/>
-        <w:spacing w:after="0" w:line="276" w:lineRule="auto"/>
-        <w:rPr>
-          <w:rFonts w:ascii="Calibri" w:hAnsi="Calibri" w:cs="Calibri"/>
-        </w:rPr>
       </w:pPr>
       <w:r>
         <w:rPr>
@@ -579,50 +695,8 @@
           <w:sz w:val="24"/>
           <w:szCs w:val="24"/>
         </w:rPr>
-        <w:t>2.Class Play</w:t>
-      </w:r>
-    </w:p>
-    <w:p>
-      <w:pPr>
-        <w:widowControl w:val="0"/>
-        <w:autoSpaceDE w:val="0"/>
-        <w:autoSpaceDN w:val="0"/>
-        <w:adjustRightInd w:val="0"/>
-        <w:spacing w:after="0" w:line="276" w:lineRule="auto"/>
-        <w:rPr>
-          <w:rFonts w:ascii="Calibri" w:hAnsi="Calibri" w:cs="Calibri"/>
-        </w:rPr>
-      </w:pPr>
-      <w:r>
-        <w:rPr>
-          <w:rFonts w:ascii="Calibri" w:hAnsi="Calibri" w:cs="Calibri"/>
-        </w:rPr>
-        <w:t>This class contains all the methods and their actual code. The methods in the class main are static and can be accessed directly from the class play.</w:t>
-      </w:r>
-    </w:p>
-    <w:p>
-      <w:pPr>
-        <w:widowControl w:val="0"/>
-        <w:autoSpaceDE w:val="0"/>
-        <w:autoSpaceDN w:val="0"/>
-        <w:adjustRightInd w:val="0"/>
-        <w:spacing w:after="0" w:line="276" w:lineRule="auto"/>
-        <w:rPr>
-          <w:rFonts w:ascii="Calibri" w:hAnsi="Calibri" w:cs="Calibri"/>
-        </w:rPr>
-      </w:pPr>
-    </w:p>
-    <w:p>
-      <w:pPr>
-        <w:widowControl w:val="0"/>
-        <w:autoSpaceDE w:val="0"/>
-        <w:autoSpaceDN w:val="0"/>
-        <w:adjustRightInd w:val="0"/>
-        <w:spacing w:after="0" w:line="276" w:lineRule="auto"/>
-        <w:rPr>
-          <w:rFonts w:ascii="Calibri" w:hAnsi="Calibri" w:cs="Calibri"/>
-        </w:rPr>
-      </w:pPr>
+        <w:t>3.1.1 Class</w:t>
+      </w:r>
       <w:r>
         <w:rPr>
           <w:rFonts w:ascii="Calibri" w:hAnsi="Calibri" w:cs="Calibri"/>
@@ -631,7 +705,186 @@
           <w:sz w:val="24"/>
           <w:szCs w:val="24"/>
         </w:rPr>
-        <w:t>3.Class Wedding Packages</w:t>
+        <w:t xml:space="preserve"> Main</w:t>
+      </w:r>
+    </w:p>
+    <w:p>
+      <w:pPr>
+        <w:widowControl w:val="0"/>
+        <w:autoSpaceDE w:val="0"/>
+        <w:autoSpaceDN w:val="0"/>
+        <w:adjustRightInd w:val="0"/>
+        <w:spacing w:after="0" w:line="276" w:lineRule="auto"/>
+        <w:rPr>
+          <w:rFonts w:ascii="Calibri" w:hAnsi="Calibri" w:cs="Calibri"/>
+        </w:rPr>
+      </w:pPr>
+      <w:r>
+        <w:rPr>
+          <w:rFonts w:ascii="Calibri" w:hAnsi="Calibri" w:cs="Calibri"/>
+        </w:rPr>
+        <w:t>This is the main entry point of the project, which will run the methods required for the app to do its job.</w:t>
+      </w:r>
+    </w:p>
+    <w:p>
+      <w:pPr>
+        <w:widowControl w:val="0"/>
+        <w:autoSpaceDE w:val="0"/>
+        <w:autoSpaceDN w:val="0"/>
+        <w:adjustRightInd w:val="0"/>
+        <w:spacing w:after="0" w:line="276" w:lineRule="auto"/>
+        <w:rPr>
+          <w:rFonts w:ascii="Calibri" w:hAnsi="Calibri" w:cs="Calibri"/>
+        </w:rPr>
+      </w:pPr>
+    </w:p>
+    <w:p>
+      <w:pPr>
+        <w:widowControl w:val="0"/>
+        <w:autoSpaceDE w:val="0"/>
+        <w:autoSpaceDN w:val="0"/>
+        <w:adjustRightInd w:val="0"/>
+        <w:spacing w:after="0" w:line="276" w:lineRule="auto"/>
+        <w:rPr>
+          <w:rFonts w:ascii="Calibri" w:hAnsi="Calibri" w:cs="Calibri"/>
+        </w:rPr>
+      </w:pPr>
+    </w:p>
+    <w:p>
+      <w:pPr>
+        <w:widowControl w:val="0"/>
+        <w:autoSpaceDE w:val="0"/>
+        <w:autoSpaceDN w:val="0"/>
+        <w:adjustRightInd w:val="0"/>
+        <w:spacing w:after="0" w:line="276" w:lineRule="auto"/>
+        <w:rPr>
+          <w:rFonts w:ascii="Calibri" w:hAnsi="Calibri" w:cs="Calibri"/>
+          <w:sz w:val="24"/>
+          <w:szCs w:val="24"/>
+        </w:rPr>
+      </w:pPr>
+      <w:r>
+        <w:rPr>
+          <w:rFonts w:ascii="Calibri" w:hAnsi="Calibri" w:cs="Calibri"/>
+          <w:b/>
+          <w:bCs/>
+          <w:sz w:val="24"/>
+          <w:szCs w:val="24"/>
+        </w:rPr>
+        <w:lastRenderedPageBreak/>
+        <w:t>3.</w:t>
+      </w:r>
+      <w:r>
+        <w:rPr>
+          <w:rFonts w:ascii="Calibri" w:hAnsi="Calibri" w:cs="Calibri"/>
+          <w:b/>
+          <w:bCs/>
+          <w:sz w:val="24"/>
+          <w:szCs w:val="24"/>
+        </w:rPr>
+        <w:t>1.</w:t>
+      </w:r>
+      <w:r>
+        <w:rPr>
+          <w:rFonts w:ascii="Calibri" w:hAnsi="Calibri" w:cs="Calibri"/>
+          <w:b/>
+          <w:bCs/>
+          <w:sz w:val="24"/>
+          <w:szCs w:val="24"/>
+        </w:rPr>
+        <w:t xml:space="preserve">2 </w:t>
+      </w:r>
+      <w:r>
+        <w:rPr>
+          <w:rFonts w:ascii="Calibri" w:hAnsi="Calibri" w:cs="Calibri"/>
+          <w:b/>
+          <w:bCs/>
+          <w:sz w:val="24"/>
+          <w:szCs w:val="24"/>
+        </w:rPr>
+        <w:t>Class Play</w:t>
+      </w:r>
+    </w:p>
+    <w:p>
+      <w:pPr>
+        <w:widowControl w:val="0"/>
+        <w:autoSpaceDE w:val="0"/>
+        <w:autoSpaceDN w:val="0"/>
+        <w:adjustRightInd w:val="0"/>
+        <w:spacing w:after="0" w:line="276" w:lineRule="auto"/>
+        <w:rPr>
+          <w:rFonts w:ascii="Calibri" w:hAnsi="Calibri" w:cs="Calibri"/>
+        </w:rPr>
+      </w:pPr>
+      <w:r>
+        <w:rPr>
+          <w:rFonts w:ascii="Calibri" w:hAnsi="Calibri" w:cs="Calibri"/>
+        </w:rPr>
+        <w:t>This class contains all the methods and their actual code. The methods in the class main are static and can be accessed directly from the class play.</w:t>
+      </w:r>
+    </w:p>
+    <w:p>
+      <w:pPr>
+        <w:widowControl w:val="0"/>
+        <w:autoSpaceDE w:val="0"/>
+        <w:autoSpaceDN w:val="0"/>
+        <w:adjustRightInd w:val="0"/>
+        <w:spacing w:after="0" w:line="276" w:lineRule="auto"/>
+        <w:rPr>
+          <w:rFonts w:ascii="Calibri" w:hAnsi="Calibri" w:cs="Calibri"/>
+        </w:rPr>
+      </w:pPr>
+    </w:p>
+    <w:p>
+      <w:pPr>
+        <w:widowControl w:val="0"/>
+        <w:autoSpaceDE w:val="0"/>
+        <w:autoSpaceDN w:val="0"/>
+        <w:adjustRightInd w:val="0"/>
+        <w:spacing w:after="0" w:line="276" w:lineRule="auto"/>
+        <w:rPr>
+          <w:rFonts w:ascii="Calibri" w:hAnsi="Calibri" w:cs="Calibri"/>
+        </w:rPr>
+      </w:pPr>
+      <w:r>
+        <w:rPr>
+          <w:rFonts w:ascii="Calibri" w:hAnsi="Calibri" w:cs="Calibri"/>
+          <w:b/>
+          <w:bCs/>
+          <w:sz w:val="24"/>
+          <w:szCs w:val="24"/>
+        </w:rPr>
+        <w:t>3.</w:t>
+      </w:r>
+      <w:r>
+        <w:rPr>
+          <w:rFonts w:ascii="Calibri" w:hAnsi="Calibri" w:cs="Calibri"/>
+          <w:b/>
+          <w:bCs/>
+          <w:sz w:val="24"/>
+          <w:szCs w:val="24"/>
+        </w:rPr>
+        <w:t>1.</w:t>
+      </w:r>
+      <w:r>
+        <w:rPr>
+          <w:rFonts w:ascii="Calibri" w:hAnsi="Calibri" w:cs="Calibri"/>
+          <w:b/>
+          <w:bCs/>
+          <w:sz w:val="24"/>
+          <w:szCs w:val="24"/>
+        </w:rPr>
+        <w:t xml:space="preserve">3 </w:t>
+      </w:r>
+      <w:r>
+        <w:rPr>
+          <w:rFonts w:ascii="Calibri" w:hAnsi="Calibri" w:cs="Calibri"/>
+          <w:b/>
+          <w:bCs/>
+          <w:sz w:val="24"/>
+          <w:szCs w:val="24"/>
+        </w:rPr>
+        <w:t>Class Wedding Packages</w:t>
       </w:r>
     </w:p>
     <w:p>
@@ -652,7 +905,21 @@
         <w:rPr>
           <w:rFonts w:ascii="Calibri" w:hAnsi="Calibri" w:cs="Calibri"/>
         </w:rPr>
-        <w:t>This class is a model class for wedding packages. Which stores the package id, hour (the length of the function), List of the Add-ons, Drink package, Style of the wedding, and the price of each package. Add-on and DrinkPackages are a class themselves that are included in the Wedding package.</w:t>
+        <w:t xml:space="preserve">This class is a model class for wedding packages. Which stores the package id, hour (the length of the function), List of the Add-ons, Drink package, Style of the wedding, and the price of each package. Add-on and </w:t>
+      </w:r>
+      <w:proofErr w:type="spellStart"/>
+      <w:r>
+        <w:rPr>
+          <w:rFonts w:ascii="Calibri" w:hAnsi="Calibri" w:cs="Calibri"/>
+        </w:rPr>
+        <w:t>DrinkPackages</w:t>
+      </w:r>
+      <w:proofErr w:type="spellEnd"/>
+      <w:r>
+        <w:rPr>
+          <w:rFonts w:ascii="Calibri" w:hAnsi="Calibri" w:cs="Calibri"/>
+        </w:rPr>
+        <w:t xml:space="preserve"> are a class themselves that are included in the Wedding package.</w:t>
       </w:r>
     </w:p>
     <w:p>
@@ -686,51 +953,8 @@
           <w:sz w:val="24"/>
           <w:szCs w:val="24"/>
         </w:rPr>
-        <w:t>4.Class Drink Packages</w:t>
-      </w:r>
-    </w:p>
-    <w:p>
-      <w:pPr>
-        <w:widowControl w:val="0"/>
-        <w:autoSpaceDE w:val="0"/>
-        <w:autoSpaceDN w:val="0"/>
-        <w:adjustRightInd w:val="0"/>
-        <w:spacing w:after="0" w:line="276" w:lineRule="auto"/>
-        <w:ind w:firstLine="142"/>
-        <w:rPr>
-          <w:rFonts w:ascii="Calibri" w:hAnsi="Calibri" w:cs="Calibri"/>
-        </w:rPr>
-      </w:pPr>
-      <w:r>
-        <w:rPr>
-          <w:rFonts w:ascii="Calibri" w:hAnsi="Calibri" w:cs="Calibri"/>
-        </w:rPr>
-        <w:t>Drink packages class is another model class to store each drink package; this class includes the drink package's id, price, name, and detail. Users can only choose one drink package.</w:t>
-      </w:r>
-    </w:p>
-    <w:p>
-      <w:pPr>
-        <w:widowControl w:val="0"/>
-        <w:autoSpaceDE w:val="0"/>
-        <w:autoSpaceDN w:val="0"/>
-        <w:adjustRightInd w:val="0"/>
-        <w:spacing w:after="0" w:line="276" w:lineRule="auto"/>
-        <w:rPr>
-          <w:rFonts w:ascii="Calibri" w:hAnsi="Calibri" w:cs="Calibri"/>
-        </w:rPr>
-      </w:pPr>
-    </w:p>
-    <w:p>
-      <w:pPr>
-        <w:widowControl w:val="0"/>
-        <w:autoSpaceDE w:val="0"/>
-        <w:autoSpaceDN w:val="0"/>
-        <w:adjustRightInd w:val="0"/>
-        <w:spacing w:after="0" w:line="276" w:lineRule="auto"/>
-        <w:rPr>
-          <w:rFonts w:ascii="Calibri" w:hAnsi="Calibri" w:cs="Calibri"/>
-        </w:rPr>
-      </w:pPr>
+        <w:t>3.</w:t>
+      </w:r>
       <w:r>
         <w:rPr>
           <w:rFonts w:ascii="Calibri" w:hAnsi="Calibri" w:cs="Calibri"/>
@@ -739,51 +963,8 @@
           <w:sz w:val="24"/>
           <w:szCs w:val="24"/>
         </w:rPr>
-        <w:t>5.Class Add On</w:t>
-      </w:r>
-    </w:p>
-    <w:p>
-      <w:pPr>
-        <w:widowControl w:val="0"/>
-        <w:autoSpaceDE w:val="0"/>
-        <w:autoSpaceDN w:val="0"/>
-        <w:adjustRightInd w:val="0"/>
-        <w:spacing w:after="0" w:line="276" w:lineRule="auto"/>
-        <w:ind w:firstLine="142"/>
-        <w:rPr>
-          <w:rFonts w:ascii="Calibri" w:hAnsi="Calibri" w:cs="Calibri"/>
-        </w:rPr>
-      </w:pPr>
-      <w:r>
-        <w:rPr>
-          <w:rFonts w:ascii="Calibri" w:hAnsi="Calibri" w:cs="Calibri"/>
-        </w:rPr>
-        <w:t xml:space="preserve">The class add-on also is a model class, which is used to store the add-on id, name, price, and detail. Each user can add one or a few add-ons to their package. </w:t>
-      </w:r>
-    </w:p>
-    <w:p>
-      <w:pPr>
-        <w:widowControl w:val="0"/>
-        <w:autoSpaceDE w:val="0"/>
-        <w:autoSpaceDN w:val="0"/>
-        <w:adjustRightInd w:val="0"/>
-        <w:spacing w:after="0" w:line="276" w:lineRule="auto"/>
-        <w:rPr>
-          <w:rFonts w:ascii="Calibri" w:hAnsi="Calibri" w:cs="Calibri"/>
-        </w:rPr>
-      </w:pPr>
-    </w:p>
-    <w:p>
-      <w:pPr>
-        <w:widowControl w:val="0"/>
-        <w:autoSpaceDE w:val="0"/>
-        <w:autoSpaceDN w:val="0"/>
-        <w:adjustRightInd w:val="0"/>
-        <w:spacing w:after="0" w:line="276" w:lineRule="auto"/>
-        <w:rPr>
-          <w:rFonts w:ascii="Calibri" w:hAnsi="Calibri" w:cs="Calibri"/>
-        </w:rPr>
-      </w:pPr>
+        <w:t>1.</w:t>
+      </w:r>
       <w:r>
         <w:rPr>
           <w:rFonts w:ascii="Calibri" w:hAnsi="Calibri" w:cs="Calibri"/>
@@ -792,17 +973,190 @@
           <w:sz w:val="24"/>
           <w:szCs w:val="24"/>
         </w:rPr>
-        <w:t>6.Total Price Calculation</w:t>
-      </w:r>
-    </w:p>
-    <w:p>
-      <w:pPr>
-        <w:widowControl w:val="0"/>
-        <w:autoSpaceDE w:val="0"/>
-        <w:autoSpaceDN w:val="0"/>
-        <w:adjustRightInd w:val="0"/>
-        <w:spacing w:after="0" w:line="276" w:lineRule="auto"/>
-        <w:ind w:firstLine="142"/>
+        <w:t xml:space="preserve">4 </w:t>
+      </w:r>
+      <w:r>
+        <w:rPr>
+          <w:rFonts w:ascii="Calibri" w:hAnsi="Calibri" w:cs="Calibri"/>
+          <w:b/>
+          <w:bCs/>
+          <w:sz w:val="24"/>
+          <w:szCs w:val="24"/>
+        </w:rPr>
+        <w:t>Class Drink Packages</w:t>
+      </w:r>
+    </w:p>
+    <w:p>
+      <w:pPr>
+        <w:widowControl w:val="0"/>
+        <w:autoSpaceDE w:val="0"/>
+        <w:autoSpaceDN w:val="0"/>
+        <w:adjustRightInd w:val="0"/>
+        <w:spacing w:after="0" w:line="276" w:lineRule="auto"/>
+        <w:rPr>
+          <w:rFonts w:ascii="Calibri" w:hAnsi="Calibri" w:cs="Calibri"/>
+        </w:rPr>
+      </w:pPr>
+      <w:r>
+        <w:rPr>
+          <w:rFonts w:ascii="Calibri" w:hAnsi="Calibri" w:cs="Calibri"/>
+        </w:rPr>
+        <w:t>Drink packages class is another model class to store each drink package; this class includes the drink package's id, price, name, and detail. Users can only choose one drink package.</w:t>
+      </w:r>
+    </w:p>
+    <w:p>
+      <w:pPr>
+        <w:widowControl w:val="0"/>
+        <w:autoSpaceDE w:val="0"/>
+        <w:autoSpaceDN w:val="0"/>
+        <w:adjustRightInd w:val="0"/>
+        <w:spacing w:after="0" w:line="276" w:lineRule="auto"/>
+        <w:rPr>
+          <w:rFonts w:ascii="Calibri" w:hAnsi="Calibri" w:cs="Calibri"/>
+        </w:rPr>
+      </w:pPr>
+    </w:p>
+    <w:p>
+      <w:pPr>
+        <w:widowControl w:val="0"/>
+        <w:autoSpaceDE w:val="0"/>
+        <w:autoSpaceDN w:val="0"/>
+        <w:adjustRightInd w:val="0"/>
+        <w:spacing w:after="0" w:line="276" w:lineRule="auto"/>
+        <w:rPr>
+          <w:rFonts w:ascii="Calibri" w:hAnsi="Calibri" w:cs="Calibri"/>
+        </w:rPr>
+      </w:pPr>
+      <w:r>
+        <w:rPr>
+          <w:rFonts w:ascii="Calibri" w:hAnsi="Calibri" w:cs="Calibri"/>
+          <w:b/>
+          <w:bCs/>
+          <w:sz w:val="24"/>
+          <w:szCs w:val="24"/>
+        </w:rPr>
+        <w:t>3.</w:t>
+      </w:r>
+      <w:r>
+        <w:rPr>
+          <w:rFonts w:ascii="Calibri" w:hAnsi="Calibri" w:cs="Calibri"/>
+          <w:b/>
+          <w:bCs/>
+          <w:sz w:val="24"/>
+          <w:szCs w:val="24"/>
+        </w:rPr>
+        <w:t>1.</w:t>
+      </w:r>
+      <w:r>
+        <w:rPr>
+          <w:rFonts w:ascii="Calibri" w:hAnsi="Calibri" w:cs="Calibri"/>
+          <w:b/>
+          <w:bCs/>
+          <w:sz w:val="24"/>
+          <w:szCs w:val="24"/>
+        </w:rPr>
+        <w:t xml:space="preserve">5 </w:t>
+      </w:r>
+      <w:r>
+        <w:rPr>
+          <w:rFonts w:ascii="Calibri" w:hAnsi="Calibri" w:cs="Calibri"/>
+          <w:b/>
+          <w:bCs/>
+          <w:sz w:val="24"/>
+          <w:szCs w:val="24"/>
+        </w:rPr>
+        <w:t>Class Add On</w:t>
+      </w:r>
+    </w:p>
+    <w:p>
+      <w:pPr>
+        <w:widowControl w:val="0"/>
+        <w:autoSpaceDE w:val="0"/>
+        <w:autoSpaceDN w:val="0"/>
+        <w:adjustRightInd w:val="0"/>
+        <w:spacing w:after="0" w:line="276" w:lineRule="auto"/>
+        <w:rPr>
+          <w:rFonts w:ascii="Calibri" w:hAnsi="Calibri" w:cs="Calibri"/>
+        </w:rPr>
+      </w:pPr>
+      <w:r>
+        <w:rPr>
+          <w:rFonts w:ascii="Calibri" w:hAnsi="Calibri" w:cs="Calibri"/>
+        </w:rPr>
+        <w:t xml:space="preserve">The class add-on also is a model class, which is used to store the add-on id, name, price, and detail. Each user can add one or a few add-ons to their package. </w:t>
+      </w:r>
+    </w:p>
+    <w:p>
+      <w:pPr>
+        <w:widowControl w:val="0"/>
+        <w:autoSpaceDE w:val="0"/>
+        <w:autoSpaceDN w:val="0"/>
+        <w:adjustRightInd w:val="0"/>
+        <w:spacing w:after="0" w:line="276" w:lineRule="auto"/>
+        <w:rPr>
+          <w:rFonts w:ascii="Calibri" w:hAnsi="Calibri" w:cs="Calibri"/>
+        </w:rPr>
+      </w:pPr>
+    </w:p>
+    <w:p>
+      <w:pPr>
+        <w:widowControl w:val="0"/>
+        <w:autoSpaceDE w:val="0"/>
+        <w:autoSpaceDN w:val="0"/>
+        <w:adjustRightInd w:val="0"/>
+        <w:spacing w:after="0" w:line="276" w:lineRule="auto"/>
+        <w:rPr>
+          <w:rFonts w:ascii="Calibri" w:hAnsi="Calibri" w:cs="Calibri"/>
+        </w:rPr>
+      </w:pPr>
+      <w:r>
+        <w:rPr>
+          <w:rFonts w:ascii="Calibri" w:hAnsi="Calibri" w:cs="Calibri"/>
+          <w:b/>
+          <w:bCs/>
+          <w:sz w:val="24"/>
+          <w:szCs w:val="24"/>
+        </w:rPr>
+        <w:t>3.</w:t>
+      </w:r>
+      <w:r>
+        <w:rPr>
+          <w:rFonts w:ascii="Calibri" w:hAnsi="Calibri" w:cs="Calibri"/>
+          <w:b/>
+          <w:bCs/>
+          <w:sz w:val="24"/>
+          <w:szCs w:val="24"/>
+        </w:rPr>
+        <w:t>1.</w:t>
+      </w:r>
+      <w:r>
+        <w:rPr>
+          <w:rFonts w:ascii="Calibri" w:hAnsi="Calibri" w:cs="Calibri"/>
+          <w:b/>
+          <w:bCs/>
+          <w:sz w:val="24"/>
+          <w:szCs w:val="24"/>
+        </w:rPr>
+        <w:t xml:space="preserve">6 </w:t>
+      </w:r>
+      <w:r>
+        <w:rPr>
+          <w:rFonts w:ascii="Calibri" w:hAnsi="Calibri" w:cs="Calibri"/>
+          <w:b/>
+          <w:bCs/>
+          <w:sz w:val="24"/>
+          <w:szCs w:val="24"/>
+        </w:rPr>
+        <w:t>Total Price Calculation</w:t>
+      </w:r>
+    </w:p>
+    <w:p>
+      <w:pPr>
+        <w:widowControl w:val="0"/>
+        <w:autoSpaceDE w:val="0"/>
+        <w:autoSpaceDN w:val="0"/>
+        <w:adjustRightInd w:val="0"/>
+        <w:spacing w:after="0" w:line="276" w:lineRule="auto"/>
         <w:rPr>
           <w:rFonts w:ascii="Calibri" w:hAnsi="Calibri" w:cs="Calibri"/>
         </w:rPr>
@@ -821,66 +1175,6 @@
         <w:autoSpaceDN w:val="0"/>
         <w:adjustRightInd w:val="0"/>
         <w:spacing w:after="0" w:line="276" w:lineRule="auto"/>
-        <w:rPr>
-          <w:rFonts w:ascii="Calibri" w:hAnsi="Calibri" w:cs="Calibri"/>
-        </w:rPr>
-      </w:pPr>
-    </w:p>
-    <w:p>
-      <w:pPr>
-        <w:widowControl w:val="0"/>
-        <w:autoSpaceDE w:val="0"/>
-        <w:autoSpaceDN w:val="0"/>
-        <w:adjustRightInd w:val="0"/>
-        <w:spacing w:after="0" w:line="276" w:lineRule="auto"/>
-        <w:ind w:firstLine="142"/>
-        <w:rPr>
-          <w:rFonts w:ascii="Calibri" w:hAnsi="Calibri" w:cs="Calibri"/>
-        </w:rPr>
-      </w:pPr>
-      <w:r>
-        <w:rPr>
-          <w:rFonts w:ascii="Calibri" w:hAnsi="Calibri" w:cs="Calibri"/>
-        </w:rPr>
-        <w:t>After implementing the classes, I started to work on the methods required to get the desired outcome. I added the first method(</w:t>
-      </w:r>
-      <w:proofErr w:type="gramStart"/>
-      <w:r>
-        <w:rPr>
-          <w:rFonts w:ascii="Calibri" w:hAnsi="Calibri" w:cs="Calibri"/>
-        </w:rPr>
-        <w:t>choosePackages(</w:t>
-      </w:r>
-      <w:proofErr w:type="gramEnd"/>
-      <w:r>
-        <w:rPr>
-          <w:rFonts w:ascii="Calibri" w:hAnsi="Calibri" w:cs="Calibri"/>
-        </w:rPr>
-        <w:t xml:space="preserve">)) which uses the getWeddingPackages() to choose a wedding package first. Afterward, the rest of the methods were implemented to get the correct output. The </w:t>
-      </w:r>
-      <w:proofErr w:type="gramStart"/>
-      <w:r>
-        <w:rPr>
-          <w:rFonts w:ascii="Calibri" w:hAnsi="Calibri" w:cs="Calibri"/>
-        </w:rPr>
-        <w:t>caculateTotalPrice(</w:t>
-      </w:r>
-      <w:proofErr w:type="gramEnd"/>
-      <w:r>
-        <w:rPr>
-          <w:rFonts w:ascii="Calibri" w:hAnsi="Calibri" w:cs="Calibri"/>
-        </w:rPr>
-        <w:t>) method will eventually calculate the final price based on the data retrieved from the other methods. At the end, I called all the methods in the main method in order to run the application.</w:t>
-      </w:r>
-    </w:p>
-    <w:p>
-      <w:pPr>
-        <w:widowControl w:val="0"/>
-        <w:autoSpaceDE w:val="0"/>
-        <w:autoSpaceDN w:val="0"/>
-        <w:adjustRightInd w:val="0"/>
-        <w:spacing w:after="0" w:line="276" w:lineRule="auto"/>
-        <w:ind w:firstLine="142"/>
         <w:rPr>
           <w:rFonts w:ascii="Calibri" w:hAnsi="Calibri" w:cs="Calibri"/>
         </w:rPr>
@@ -909,6 +1203,167 @@
           <w:sz w:val="28"/>
           <w:szCs w:val="28"/>
         </w:rPr>
+        <w:t xml:space="preserve">3.2 </w:t>
+      </w:r>
+      <w:r>
+        <w:rPr>
+          <w:rFonts w:ascii="Calibri" w:hAnsi="Calibri" w:cs="Calibri"/>
+          <w:b/>
+          <w:bCs/>
+          <w:sz w:val="28"/>
+          <w:szCs w:val="28"/>
+        </w:rPr>
+        <w:t>Procedure</w:t>
+      </w:r>
+    </w:p>
+    <w:p>
+      <w:pPr>
+        <w:widowControl w:val="0"/>
+        <w:autoSpaceDE w:val="0"/>
+        <w:autoSpaceDN w:val="0"/>
+        <w:adjustRightInd w:val="0"/>
+        <w:spacing w:after="0" w:line="276" w:lineRule="auto"/>
+        <w:rPr>
+          <w:rFonts w:ascii="Calibri" w:hAnsi="Calibri" w:cs="Calibri"/>
+        </w:rPr>
+      </w:pPr>
+      <w:r>
+        <w:rPr>
+          <w:rFonts w:ascii="Calibri" w:hAnsi="Calibri" w:cs="Calibri"/>
+        </w:rPr>
+        <w:t>A</w:t>
+      </w:r>
+      <w:r>
+        <w:rPr>
+          <w:rFonts w:ascii="Calibri" w:hAnsi="Calibri" w:cs="Calibri"/>
+        </w:rPr>
+        <w:t>fter implementing the classes, I started to work on the methods required to get the desired outcome. I added the first method(</w:t>
+      </w:r>
+      <w:proofErr w:type="spellStart"/>
+      <w:proofErr w:type="gramStart"/>
+      <w:r>
+        <w:rPr>
+          <w:rFonts w:ascii="Calibri" w:hAnsi="Calibri" w:cs="Calibri"/>
+        </w:rPr>
+        <w:t>choosePackages</w:t>
+      </w:r>
+      <w:proofErr w:type="spellEnd"/>
+      <w:r>
+        <w:rPr>
+          <w:rFonts w:ascii="Calibri" w:hAnsi="Calibri" w:cs="Calibri"/>
+        </w:rPr>
+        <w:t>(</w:t>
+      </w:r>
+      <w:proofErr w:type="gramEnd"/>
+      <w:r>
+        <w:rPr>
+          <w:rFonts w:ascii="Calibri" w:hAnsi="Calibri" w:cs="Calibri"/>
+        </w:rPr>
+        <w:t xml:space="preserve">)) which uses the </w:t>
+      </w:r>
+      <w:proofErr w:type="spellStart"/>
+      <w:r>
+        <w:rPr>
+          <w:rFonts w:ascii="Calibri" w:hAnsi="Calibri" w:cs="Calibri"/>
+        </w:rPr>
+        <w:t>getWeddingPackages</w:t>
+      </w:r>
+      <w:proofErr w:type="spellEnd"/>
+      <w:r>
+        <w:rPr>
+          <w:rFonts w:ascii="Calibri" w:hAnsi="Calibri" w:cs="Calibri"/>
+        </w:rPr>
+        <w:t xml:space="preserve">() to choose a wedding package first. Afterward, the rest of the methods were implemented to get the correct output. The </w:t>
+      </w:r>
+      <w:proofErr w:type="spellStart"/>
+      <w:proofErr w:type="gramStart"/>
+      <w:r>
+        <w:rPr>
+          <w:rFonts w:ascii="Calibri" w:hAnsi="Calibri" w:cs="Calibri"/>
+        </w:rPr>
+        <w:t>caculateTotalPrice</w:t>
+      </w:r>
+      <w:proofErr w:type="spellEnd"/>
+      <w:r>
+        <w:rPr>
+          <w:rFonts w:ascii="Calibri" w:hAnsi="Calibri" w:cs="Calibri"/>
+        </w:rPr>
+        <w:t>(</w:t>
+      </w:r>
+      <w:proofErr w:type="gramEnd"/>
+      <w:r>
+        <w:rPr>
+          <w:rFonts w:ascii="Calibri" w:hAnsi="Calibri" w:cs="Calibri"/>
+        </w:rPr>
+        <w:t>) method will eventually calculate the final price based on the data retrieved from the other methods. At the end, I called all the methods in the main method in order to run the application.</w:t>
+      </w:r>
+    </w:p>
+    <w:p>
+      <w:pPr>
+        <w:widowControl w:val="0"/>
+        <w:autoSpaceDE w:val="0"/>
+        <w:autoSpaceDN w:val="0"/>
+        <w:adjustRightInd w:val="0"/>
+        <w:spacing w:after="0" w:line="276" w:lineRule="auto"/>
+        <w:ind w:firstLine="142"/>
+        <w:rPr>
+          <w:rFonts w:ascii="Calibri" w:hAnsi="Calibri" w:cs="Calibri"/>
+        </w:rPr>
+      </w:pPr>
+    </w:p>
+    <w:p>
+      <w:pPr>
+        <w:widowControl w:val="0"/>
+        <w:autoSpaceDE w:val="0"/>
+        <w:autoSpaceDN w:val="0"/>
+        <w:adjustRightInd w:val="0"/>
+        <w:spacing w:after="0" w:line="276" w:lineRule="auto"/>
+        <w:rPr>
+          <w:rFonts w:ascii="Calibri" w:hAnsi="Calibri" w:cs="Calibri"/>
+          <w:b/>
+          <w:bCs/>
+          <w:sz w:val="28"/>
+          <w:szCs w:val="28"/>
+        </w:rPr>
+      </w:pPr>
+      <w:r>
+        <w:rPr>
+          <w:rFonts w:ascii="Calibri" w:hAnsi="Calibri" w:cs="Calibri"/>
+          <w:b/>
+          <w:bCs/>
+          <w:sz w:val="28"/>
+          <w:szCs w:val="28"/>
+        </w:rPr>
+        <w:t>3.</w:t>
+      </w:r>
+      <w:r>
+        <w:rPr>
+          <w:rFonts w:ascii="Calibri" w:hAnsi="Calibri" w:cs="Calibri"/>
+          <w:b/>
+          <w:bCs/>
+          <w:sz w:val="28"/>
+          <w:szCs w:val="28"/>
+        </w:rPr>
+        <w:t>3</w:t>
+      </w:r>
+      <w:r>
+        <w:rPr>
+          <w:rFonts w:ascii="Calibri" w:hAnsi="Calibri" w:cs="Calibri"/>
+          <w:b/>
+          <w:bCs/>
+          <w:sz w:val="28"/>
+          <w:szCs w:val="28"/>
+        </w:rPr>
+        <w:t xml:space="preserve"> </w:t>
+      </w:r>
+      <w:r>
+        <w:rPr>
+          <w:rFonts w:ascii="Calibri" w:hAnsi="Calibri" w:cs="Calibri"/>
+          <w:b/>
+          <w:bCs/>
+          <w:sz w:val="28"/>
+          <w:szCs w:val="28"/>
+        </w:rPr>
         <w:t>Error Handling</w:t>
       </w:r>
     </w:p>
@@ -919,7 +1374,6 @@
         <w:autoSpaceDN w:val="0"/>
         <w:adjustRightInd w:val="0"/>
         <w:spacing w:after="0" w:line="276" w:lineRule="auto"/>
-        <w:ind w:firstLine="142"/>
         <w:rPr>
           <w:rFonts w:ascii="Calibri" w:hAnsi="Calibri" w:cs="Calibri"/>
           <w:sz w:val="24"/>
@@ -971,6 +1425,36 @@
           <w:sz w:val="28"/>
           <w:szCs w:val="28"/>
         </w:rPr>
+        <w:t>3.</w:t>
+      </w:r>
+      <w:r>
+        <w:rPr>
+          <w:rFonts w:ascii="Calibri" w:hAnsi="Calibri" w:cs="Calibri"/>
+          <w:b/>
+          <w:bCs/>
+          <w:sz w:val="28"/>
+          <w:szCs w:val="28"/>
+        </w:rPr>
+        <w:t>4</w:t>
+      </w:r>
+      <w:r>
+        <w:rPr>
+          <w:rFonts w:ascii="Calibri" w:hAnsi="Calibri" w:cs="Calibri"/>
+          <w:b/>
+          <w:bCs/>
+          <w:sz w:val="28"/>
+          <w:szCs w:val="28"/>
+        </w:rPr>
+        <w:t xml:space="preserve"> </w:t>
+      </w:r>
+      <w:r>
+        <w:rPr>
+          <w:rFonts w:ascii="Calibri" w:hAnsi="Calibri" w:cs="Calibri"/>
+          <w:b/>
+          <w:bCs/>
+          <w:sz w:val="28"/>
+          <w:szCs w:val="28"/>
+        </w:rPr>
         <w:t>Testing the application</w:t>
       </w:r>
     </w:p>
@@ -981,7 +1465,6 @@
         <w:autoSpaceDN w:val="0"/>
         <w:adjustRightInd w:val="0"/>
         <w:spacing w:after="0" w:line="276" w:lineRule="auto"/>
-        <w:ind w:firstLine="142"/>
         <w:rPr>
           <w:rFonts w:ascii="Calibri" w:hAnsi="Calibri" w:cs="Calibri"/>
           <w:b/>
@@ -1459,6 +1942,137 @@
     </w:lvl>
   </w:abstractNum>
   <w:abstractNum w:abstractNumId="4" w15:restartNumberingAfterBreak="0">
+    <w:nsid w:val="6EE1733C"/>
+    <w:multiLevelType w:val="multilevel"/>
+    <w:tmpl w:val="BDDEA298"/>
+    <w:lvl w:ilvl="0">
+      <w:start w:val="1"/>
+      <w:numFmt w:val="decimal"/>
+      <w:lvlText w:val="%1."/>
+      <w:lvlJc w:val="left"/>
+      <w:pPr>
+        <w:ind w:left="720" w:hanging="360"/>
+      </w:pPr>
+      <w:rPr>
+        <w:rFonts w:hint="default"/>
+        <w:b/>
+        <w:sz w:val="32"/>
+      </w:rPr>
+    </w:lvl>
+    <w:lvl w:ilvl="1">
+      <w:start w:val="1"/>
+      <w:numFmt w:val="decimal"/>
+      <w:isLgl/>
+      <w:lvlText w:val="%1.%2"/>
+      <w:lvlJc w:val="left"/>
+      <w:pPr>
+        <w:ind w:left="1080" w:hanging="720"/>
+      </w:pPr>
+      <w:rPr>
+        <w:rFonts w:hint="default"/>
+        <w:i w:val="0"/>
+      </w:rPr>
+    </w:lvl>
+    <w:lvl w:ilvl="2">
+      <w:start w:val="1"/>
+      <w:numFmt w:val="decimal"/>
+      <w:isLgl/>
+      <w:lvlText w:val="%1.%2.%3"/>
+      <w:lvlJc w:val="left"/>
+      <w:pPr>
+        <w:ind w:left="1080" w:hanging="720"/>
+      </w:pPr>
+      <w:rPr>
+        <w:rFonts w:hint="default"/>
+        <w:i w:val="0"/>
+      </w:rPr>
+    </w:lvl>
+    <w:lvl w:ilvl="3">
+      <w:start w:val="1"/>
+      <w:numFmt w:val="decimal"/>
+      <w:isLgl/>
+      <w:lvlText w:val="%1.%2.%3.%4"/>
+      <w:lvlJc w:val="left"/>
+      <w:pPr>
+        <w:ind w:left="1440" w:hanging="1080"/>
+      </w:pPr>
+      <w:rPr>
+        <w:rFonts w:hint="default"/>
+        <w:i w:val="0"/>
+      </w:rPr>
+    </w:lvl>
+    <w:lvl w:ilvl="4">
+      <w:start w:val="1"/>
+      <w:numFmt w:val="decimal"/>
+      <w:isLgl/>
+      <w:lvlText w:val="%1.%2.%3.%4.%5"/>
+      <w:lvlJc w:val="left"/>
+      <w:pPr>
+        <w:ind w:left="1800" w:hanging="1440"/>
+      </w:pPr>
+      <w:rPr>
+        <w:rFonts w:hint="default"/>
+        <w:i w:val="0"/>
+      </w:rPr>
+    </w:lvl>
+    <w:lvl w:ilvl="5">
+      <w:start w:val="1"/>
+      <w:numFmt w:val="decimal"/>
+      <w:isLgl/>
+      <w:lvlText w:val="%1.%2.%3.%4.%5.%6"/>
+      <w:lvlJc w:val="left"/>
+      <w:pPr>
+        <w:ind w:left="1800" w:hanging="1440"/>
+      </w:pPr>
+      <w:rPr>
+        <w:rFonts w:hint="default"/>
+        <w:i w:val="0"/>
+      </w:rPr>
+    </w:lvl>
+    <w:lvl w:ilvl="6">
+      <w:start w:val="1"/>
+      <w:numFmt w:val="decimal"/>
+      <w:isLgl/>
+      <w:lvlText w:val="%1.%2.%3.%4.%5.%6.%7"/>
+      <w:lvlJc w:val="left"/>
+      <w:pPr>
+        <w:ind w:left="2160" w:hanging="1800"/>
+      </w:pPr>
+      <w:rPr>
+        <w:rFonts w:hint="default"/>
+        <w:i w:val="0"/>
+      </w:rPr>
+    </w:lvl>
+    <w:lvl w:ilvl="7">
+      <w:start w:val="1"/>
+      <w:numFmt w:val="decimal"/>
+      <w:isLgl/>
+      <w:lvlText w:val="%1.%2.%3.%4.%5.%6.%7.%8"/>
+      <w:lvlJc w:val="left"/>
+      <w:pPr>
+        <w:ind w:left="2520" w:hanging="2160"/>
+      </w:pPr>
+      <w:rPr>
+        <w:rFonts w:hint="default"/>
+        <w:i w:val="0"/>
+      </w:rPr>
+    </w:lvl>
+    <w:lvl w:ilvl="8">
+      <w:start w:val="1"/>
+      <w:numFmt w:val="decimal"/>
+      <w:isLgl/>
+      <w:lvlText w:val="%1.%2.%3.%4.%5.%6.%7.%8.%9"/>
+      <w:lvlJc w:val="left"/>
+      <w:pPr>
+        <w:ind w:left="2520" w:hanging="2160"/>
+      </w:pPr>
+      <w:rPr>
+        <w:rFonts w:hint="default"/>
+        <w:i w:val="0"/>
+      </w:rPr>
+    </w:lvl>
+  </w:abstractNum>
+  <w:abstractNum w:abstractNumId="5" w15:restartNumberingAfterBreak="0">
     <w:nsid w:val="714C3C30"/>
     <w:multiLevelType w:val="hybridMultilevel"/>
     <w:tmpl w:val="93EA0664"/>
@@ -1570,7 +2184,7 @@
       </w:rPr>
     </w:lvl>
   </w:abstractNum>
-  <w:abstractNum w:abstractNumId="5" w15:restartNumberingAfterBreak="0">
+  <w:abstractNum w:abstractNumId="6" w15:restartNumberingAfterBreak="0">
     <w:nsid w:val="71D413AB"/>
     <w:multiLevelType w:val="hybridMultilevel"/>
     <w:tmpl w:val="8D326446"/>
@@ -1690,16 +2304,19 @@
     <w:abstractNumId w:val="1"/>
   </w:num>
   <w:num w:numId="3">
-    <w:abstractNumId w:val="4"/>
+    <w:abstractNumId w:val="5"/>
   </w:num>
   <w:num w:numId="4">
-    <w:abstractNumId w:val="5"/>
+    <w:abstractNumId w:val="6"/>
   </w:num>
   <w:num w:numId="5">
     <w:abstractNumId w:val="2"/>
   </w:num>
   <w:num w:numId="6">
     <w:abstractNumId w:val="0"/>
+  </w:num>
+  <w:num w:numId="7">
+    <w:abstractNumId w:val="4"/>
   </w:num>
 </w:numbering>
 </file>

</xml_diff>